<commit_message>
Projektbeschreibung auch als PDF
</commit_message>
<xml_diff>
--- a/Web Files/assets/beschreibung_projekt.docx
+++ b/Web Files/assets/beschreibung_projekt.docx
@@ -329,7 +329,12 @@
         <w:t xml:space="preserve"> (s. Seite 1) stellt die Gesamtanzahl der Publikationen über die Zeit dar. Über den Schieberegler am unteren Rand ist es möglich, einen Filter auf das Veröffentlichungsjahr der Arbeit zu setzen.</w:t>
       </w:r>
       <w:r>
-        <w:t xml:space="preserve"> Ein Mouseover über die jeweiligen Teile des Balkens blendet die genaue Anzahl ein.</w:t>
+        <w:t xml:space="preserve"> Ein Mouseover über die jeweiligen Teile des Balkens blendet die genau</w:t>
+      </w:r>
+      <w:bookmarkStart w:id="0" w:name="_GoBack"/>
+      <w:bookmarkEnd w:id="0"/>
+      <w:r>
+        <w:t>e Anzahl ein.</w:t>
       </w:r>
     </w:p>
     <w:p>
@@ -611,13 +616,6 @@
       </w:pPr>
       <w:r>
         <w:t>Ein Klick auf einen Teilbalken könnte die Filter auf genau diese Untermenge des aktuellen einstellen. Praktisch wäre das dann allerdings nur eine Beschränkung auf genau ein Jahr; Deshalb werden wir uns das wohl sparen.</w:t>
-      </w:r>
-      <w:r>
-        <w:rPr>
-          <w:noProof/>
-          <w:lang w:eastAsia="de-DE"/>
-        </w:rPr>
-        <w:t xml:space="preserve"> </w:t>
       </w:r>
       <w:r>
         <w:rPr>
@@ -715,8 +713,6 @@
         </w:rPr>
         <w:t>: Autorenkreis</w:t>
       </w:r>
-      <w:bookmarkStart w:id="0" w:name="_GoBack"/>
-      <w:bookmarkEnd w:id="0"/>
     </w:p>
     <w:p/>
     <w:sectPr>

</xml_diff>